<commit_message>
lesson 152 - homework
</commit_message>
<xml_diff>
--- a/english_via_skype/solutions/doc/lesson_151_reporting verbs K_edit.docx
+++ b/english_via_skype/solutions/doc/lesson_151_reporting verbs K_edit.docx
@@ -11,275 +11,573 @@
           <w:lang w:val="en-US"/>
         </w:rPr>
       </w:pPr>
+      <w:r>
+        <w:rPr>
+          <w:b/>
+          <w:sz w:val="32"/>
+          <w:szCs w:val="32"/>
+          <w:lang w:val="en-US"/>
+        </w:rPr>
+        <w:t xml:space="preserve">                                               Reporting verbs</w:t>
+      </w:r>
+    </w:p>
+    <w:p>
+      <w:pPr>
+        <w:rPr>
+          <w:b/>
+          <w:sz w:val="32"/>
+          <w:szCs w:val="32"/>
+          <w:lang w:val="en-US"/>
+        </w:rPr>
+      </w:pPr>
+    </w:p>
+    <w:p>
+      <w:pPr>
+        <w:rPr>
+          <w:b/>
+          <w:sz w:val="32"/>
+          <w:szCs w:val="32"/>
+          <w:lang w:val="en-US"/>
+        </w:rPr>
+      </w:pPr>
+      <w:r>
+        <w:rPr>
+          <w:b/>
+          <w:sz w:val="32"/>
+          <w:szCs w:val="32"/>
+          <w:lang w:val="en-US"/>
+        </w:rPr>
+        <w:t xml:space="preserve">Threaten , reassure, admit , declare , insist on , announce , claim , persuade , dissuade , whisper , order, boast about , beg , accuse of , deny , encourage , instruct , permit , warn , nag about , reprimand </w:t>
+      </w:r>
+    </w:p>
+    <w:p>
+      <w:pPr>
+        <w:rPr>
+          <w:b/>
+          <w:sz w:val="32"/>
+          <w:szCs w:val="32"/>
+          <w:lang w:val="en-US"/>
+        </w:rPr>
+      </w:pPr>
+    </w:p>
+    <w:p>
+      <w:pPr>
+        <w:pStyle w:val="Akapitzlist"/>
+        <w:numPr>
+          <w:ilvl w:val="0"/>
+          <w:numId w:val="1"/>
+        </w:numPr>
+        <w:rPr>
+          <w:b/>
+          <w:sz w:val="32"/>
+          <w:szCs w:val="32"/>
+        </w:rPr>
+      </w:pPr>
+      <w:r>
+        <w:rPr>
+          <w:b/>
+          <w:sz w:val="32"/>
+          <w:szCs w:val="32"/>
+        </w:rPr>
+        <w:t>Szefowa zapewniła mnie że zajmie się tą sprawą natychmiast</w:t>
+      </w:r>
+      <w:r>
+        <w:rPr>
+          <w:b/>
+          <w:sz w:val="32"/>
+          <w:szCs w:val="32"/>
+        </w:rPr>
+        <w:t>.</w:t>
+      </w:r>
+    </w:p>
+    <w:p>
+      <w:pPr>
+        <w:pStyle w:val="Akapitzlist"/>
+        <w:rPr>
+          <w:sz w:val="32"/>
+          <w:szCs w:val="32"/>
+          <w:lang w:val="en-US"/>
+        </w:rPr>
+      </w:pPr>
+      <w:r>
+        <w:rPr>
+          <w:sz w:val="32"/>
+          <w:szCs w:val="32"/>
+          <w:lang w:val="en-US"/>
+        </w:rPr>
+        <w:t xml:space="preserve">The boss reassured me </w:t>
+      </w:r>
+      <w:r>
+        <w:rPr>
+          <w:sz w:val="32"/>
+          <w:szCs w:val="32"/>
+          <w:lang w:val="en-US"/>
+        </w:rPr>
+        <w:t>he will take this issue immediately.</w:t>
+      </w:r>
+    </w:p>
+    <w:p>
+      <w:pPr>
+        <w:pStyle w:val="Akapitzlist"/>
+        <w:numPr>
+          <w:ilvl w:val="0"/>
+          <w:numId w:val="1"/>
+        </w:numPr>
+        <w:rPr>
+          <w:b/>
+          <w:sz w:val="32"/>
+          <w:szCs w:val="32"/>
+        </w:rPr>
+      </w:pPr>
+      <w:r>
+        <w:rPr>
+          <w:b/>
+          <w:sz w:val="32"/>
+          <w:szCs w:val="32"/>
+        </w:rPr>
+        <w:t>Ona nie powiedział tego głośno ale wyszeptała mi to do ucha</w:t>
+      </w:r>
+      <w:r>
+        <w:rPr>
+          <w:b/>
+          <w:sz w:val="32"/>
+          <w:szCs w:val="32"/>
+        </w:rPr>
+        <w:t>.</w:t>
+      </w:r>
+    </w:p>
+    <w:p>
+      <w:pPr>
+        <w:pStyle w:val="Akapitzlist"/>
+        <w:rPr>
+          <w:sz w:val="32"/>
+          <w:szCs w:val="32"/>
+        </w:rPr>
+      </w:pPr>
+      <w:r>
+        <w:rPr>
+          <w:sz w:val="32"/>
+          <w:szCs w:val="32"/>
+        </w:rPr>
+        <w:t xml:space="preserve">She </w:t>
+      </w:r>
+      <w:r>
+        <w:rPr>
+          <w:sz w:val="32"/>
+          <w:szCs w:val="32"/>
+        </w:rPr>
+        <w:t xml:space="preserve">didn’t </w:t>
+      </w:r>
+    </w:p>
+    <w:p>
+      <w:pPr>
+        <w:pStyle w:val="Akapitzlist"/>
+        <w:numPr>
+          <w:ilvl w:val="0"/>
+          <w:numId w:val="1"/>
+        </w:numPr>
+        <w:rPr>
+          <w:b/>
+          <w:sz w:val="32"/>
+          <w:szCs w:val="32"/>
+        </w:rPr>
+      </w:pPr>
+      <w:r>
+        <w:rPr>
+          <w:b/>
+          <w:sz w:val="32"/>
+          <w:szCs w:val="32"/>
+        </w:rPr>
+        <w:t>Dyrektor zarządził spotkanie w sprawie nowej strategii</w:t>
+      </w:r>
+      <w:r>
+        <w:rPr>
+          <w:b/>
+          <w:sz w:val="32"/>
+          <w:szCs w:val="32"/>
+        </w:rPr>
+        <w:t>.</w:t>
+      </w:r>
+    </w:p>
+    <w:p>
+      <w:pPr>
+        <w:pStyle w:val="Akapitzlist"/>
+        <w:rPr>
+          <w:sz w:val="32"/>
+          <w:szCs w:val="32"/>
+          <w:lang w:val="en-US"/>
+        </w:rPr>
+      </w:pPr>
+      <w:r>
+        <w:rPr>
+          <w:sz w:val="32"/>
+          <w:szCs w:val="32"/>
+          <w:lang w:val="en-US"/>
+        </w:rPr>
+        <w:t>The executive … the meeting regarding of new strategy.</w:t>
+      </w:r>
+    </w:p>
+    <w:p>
+      <w:pPr>
+        <w:pStyle w:val="Akapitzlist"/>
+        <w:numPr>
+          <w:ilvl w:val="0"/>
+          <w:numId w:val="1"/>
+        </w:numPr>
+        <w:rPr>
+          <w:b/>
+          <w:sz w:val="32"/>
+          <w:szCs w:val="32"/>
+        </w:rPr>
+      </w:pPr>
+      <w:r>
+        <w:rPr>
+          <w:b/>
+          <w:sz w:val="32"/>
+          <w:szCs w:val="32"/>
+        </w:rPr>
+        <w:t>Chirurg rozkazał mi bym przyniosła nowy zestaw narzędzi</w:t>
+      </w:r>
+      <w:r>
+        <w:rPr>
+          <w:b/>
+          <w:sz w:val="32"/>
+          <w:szCs w:val="32"/>
+        </w:rPr>
+        <w:t>.</w:t>
+      </w:r>
+    </w:p>
+    <w:p>
+      <w:pPr>
+        <w:pStyle w:val="Akapitzlist"/>
+        <w:rPr>
+          <w:sz w:val="32"/>
+          <w:szCs w:val="32"/>
+          <w:lang w:val="en-US"/>
+        </w:rPr>
+      </w:pPr>
+      <w:r>
+        <w:rPr>
+          <w:sz w:val="32"/>
+          <w:szCs w:val="32"/>
+          <w:lang w:val="en-US"/>
+        </w:rPr>
+        <w:t>The surgeon order me to bring him a new toolkit.</w:t>
+      </w:r>
+    </w:p>
+    <w:p>
+      <w:pPr>
+        <w:pStyle w:val="Akapitzlist"/>
+        <w:numPr>
+          <w:ilvl w:val="0"/>
+          <w:numId w:val="1"/>
+        </w:numPr>
+        <w:rPr>
+          <w:b/>
+          <w:sz w:val="32"/>
+          <w:szCs w:val="32"/>
+        </w:rPr>
+      </w:pPr>
+      <w:r>
+        <w:rPr>
+          <w:b/>
+          <w:sz w:val="32"/>
+          <w:szCs w:val="32"/>
+        </w:rPr>
+        <w:t>Ona błagała mnie bym nie powiedziała całej prawdy</w:t>
+      </w:r>
+      <w:r>
+        <w:rPr>
+          <w:b/>
+          <w:sz w:val="32"/>
+          <w:szCs w:val="32"/>
+        </w:rPr>
+        <w:t>.</w:t>
+      </w:r>
+    </w:p>
+    <w:p>
+      <w:pPr>
+        <w:pStyle w:val="Akapitzlist"/>
+        <w:rPr>
+          <w:sz w:val="32"/>
+          <w:szCs w:val="32"/>
+          <w:lang w:val="en-US"/>
+        </w:rPr>
+      </w:pPr>
+      <w:r>
+        <w:rPr>
+          <w:sz w:val="32"/>
+          <w:szCs w:val="32"/>
+          <w:lang w:val="en-US"/>
+        </w:rPr>
+        <w:t>She begged me to not tell the whole truth.</w:t>
+      </w:r>
+    </w:p>
+    <w:p>
+      <w:pPr>
+        <w:pStyle w:val="Akapitzlist"/>
+        <w:numPr>
+          <w:ilvl w:val="0"/>
+          <w:numId w:val="1"/>
+        </w:numPr>
+        <w:rPr>
+          <w:b/>
+          <w:sz w:val="32"/>
+          <w:szCs w:val="32"/>
+        </w:rPr>
+      </w:pPr>
+      <w:r>
+        <w:rPr>
+          <w:b/>
+          <w:sz w:val="32"/>
+          <w:szCs w:val="32"/>
+        </w:rPr>
+        <w:t>Moja szefowa poinstruowała mnie bym była bardziej skupiona podczas pracy</w:t>
+      </w:r>
+      <w:r>
+        <w:rPr>
+          <w:b/>
+          <w:sz w:val="32"/>
+          <w:szCs w:val="32"/>
+        </w:rPr>
+        <w:t>.</w:t>
+      </w:r>
+    </w:p>
+    <w:p>
+      <w:pPr>
+        <w:pStyle w:val="Akapitzlist"/>
+        <w:rPr>
+          <w:sz w:val="32"/>
+          <w:szCs w:val="32"/>
+          <w:lang w:val="en-US"/>
+        </w:rPr>
+      </w:pPr>
+      <w:r>
+        <w:rPr>
+          <w:sz w:val="32"/>
+          <w:szCs w:val="32"/>
+          <w:lang w:val="en-US"/>
+        </w:rPr>
+        <w:t>My boss instructed me to be more intent during the work.</w:t>
+      </w:r>
+    </w:p>
+    <w:p>
+      <w:pPr>
+        <w:pStyle w:val="Akapitzlist"/>
+        <w:numPr>
+          <w:ilvl w:val="0"/>
+          <w:numId w:val="1"/>
+        </w:numPr>
+        <w:rPr>
+          <w:b/>
+          <w:sz w:val="32"/>
+          <w:szCs w:val="32"/>
+        </w:rPr>
+      </w:pPr>
+      <w:r>
+        <w:rPr>
+          <w:b/>
+          <w:sz w:val="32"/>
+          <w:szCs w:val="32"/>
+        </w:rPr>
+        <w:t>On narzekał na rosnące ceny wielu produktów</w:t>
+      </w:r>
+      <w:r>
+        <w:rPr>
+          <w:b/>
+          <w:sz w:val="32"/>
+          <w:szCs w:val="32"/>
+        </w:rPr>
+        <w:t>.</w:t>
+      </w:r>
+    </w:p>
+    <w:p>
+      <w:pPr>
+        <w:pStyle w:val="Akapitzlist"/>
+        <w:rPr>
+          <w:sz w:val="32"/>
+          <w:szCs w:val="32"/>
+          <w:lang w:val="en-US"/>
+        </w:rPr>
+      </w:pPr>
+      <w:r>
+        <w:rPr>
+          <w:sz w:val="32"/>
+          <w:szCs w:val="32"/>
+          <w:lang w:val="en-US"/>
+        </w:rPr>
+        <w:t>He … growing prizes of many products.</w:t>
+      </w:r>
+    </w:p>
+    <w:p>
+      <w:pPr>
+        <w:pStyle w:val="Akapitzlist"/>
+        <w:numPr>
+          <w:ilvl w:val="0"/>
+          <w:numId w:val="1"/>
+        </w:numPr>
+        <w:rPr>
+          <w:b/>
+          <w:sz w:val="32"/>
+          <w:szCs w:val="32"/>
+        </w:rPr>
+      </w:pPr>
+      <w:r>
+        <w:rPr>
+          <w:b/>
+          <w:sz w:val="32"/>
+          <w:szCs w:val="32"/>
+        </w:rPr>
+        <w:t>Prof. K oskarżył mnie o nie dopełnienie moich obowiązków</w:t>
+      </w:r>
+    </w:p>
+    <w:p>
+      <w:pPr>
+        <w:pStyle w:val="Akapitzlist"/>
+        <w:rPr>
+          <w:sz w:val="32"/>
+          <w:szCs w:val="32"/>
+          <w:lang w:val="en-US"/>
+        </w:rPr>
+      </w:pPr>
+      <w:r>
+        <w:rPr>
+          <w:sz w:val="32"/>
+          <w:szCs w:val="32"/>
+          <w:lang w:val="en-US"/>
+        </w:rPr>
+        <w:t>Professor K accuse me of non-fulfilment of my duties.</w:t>
+      </w:r>
+    </w:p>
+    <w:p>
+      <w:pPr>
+        <w:pStyle w:val="Akapitzlist"/>
+        <w:numPr>
+          <w:ilvl w:val="0"/>
+          <w:numId w:val="1"/>
+        </w:numPr>
+        <w:rPr>
+          <w:b/>
+          <w:sz w:val="32"/>
+          <w:szCs w:val="32"/>
+        </w:rPr>
+      </w:pPr>
+      <w:r>
+        <w:rPr>
+          <w:b/>
+          <w:sz w:val="32"/>
+          <w:szCs w:val="32"/>
+        </w:rPr>
+        <w:t>Gdy ją spytałam czy to ona zgubiła próbkę zaprzeczyła że miała z tym coś wspólnego</w:t>
+      </w:r>
+    </w:p>
+    <w:p>
+      <w:pPr>
+        <w:pStyle w:val="Akapitzlist"/>
+        <w:rPr>
+          <w:sz w:val="32"/>
+          <w:szCs w:val="32"/>
+          <w:lang w:val="en-US"/>
+        </w:rPr>
+      </w:pPr>
+      <w:r>
+        <w:rPr>
+          <w:sz w:val="32"/>
+          <w:szCs w:val="32"/>
+          <w:lang w:val="en-US"/>
+        </w:rPr>
+        <w:t xml:space="preserve">When I asked her if she lost a </w:t>
+      </w:r>
+      <w:r>
+        <w:rPr>
+          <w:sz w:val="32"/>
+          <w:szCs w:val="32"/>
+          <w:lang w:val="en-US"/>
+        </w:rPr>
+        <w:t xml:space="preserve">sample, she denied she had </w:t>
+      </w:r>
+      <w:r>
+        <w:rPr>
+          <w:sz w:val="32"/>
+          <w:szCs w:val="32"/>
+          <w:lang w:val="en-US"/>
+        </w:rPr>
+        <w:t xml:space="preserve">had </w:t>
+      </w:r>
+      <w:r>
+        <w:rPr>
+          <w:sz w:val="32"/>
+          <w:szCs w:val="32"/>
+          <w:lang w:val="en-US"/>
+        </w:rPr>
+        <w:t xml:space="preserve">something </w:t>
+      </w:r>
+      <w:r>
+        <w:rPr>
+          <w:sz w:val="32"/>
+          <w:szCs w:val="32"/>
+          <w:lang w:val="en-US"/>
+        </w:rPr>
+        <w:t>in common.</w:t>
+      </w:r>
+    </w:p>
+    <w:p>
+      <w:pPr>
+        <w:pStyle w:val="Akapitzlist"/>
+        <w:numPr>
+          <w:ilvl w:val="0"/>
+          <w:numId w:val="1"/>
+        </w:numPr>
+        <w:rPr>
+          <w:b/>
+          <w:sz w:val="32"/>
+          <w:szCs w:val="32"/>
+        </w:rPr>
+      </w:pPr>
+      <w:r>
+        <w:rPr>
+          <w:b/>
+          <w:sz w:val="32"/>
+          <w:szCs w:val="32"/>
+        </w:rPr>
+        <w:t>Po wielu wyjaśnieniach mąż odwiódł mnie od tego pomysłu</w:t>
+      </w:r>
+    </w:p>
+    <w:p>
+      <w:pPr>
+        <w:pStyle w:val="Akapitzlist"/>
+        <w:rPr>
+          <w:sz w:val="32"/>
+          <w:szCs w:val="32"/>
+          <w:lang w:val="en-US"/>
+        </w:rPr>
+      </w:pPr>
+      <w:r>
+        <w:rPr>
+          <w:sz w:val="32"/>
+          <w:szCs w:val="32"/>
+          <w:lang w:val="en-US"/>
+        </w:rPr>
+        <w:lastRenderedPageBreak/>
+        <w:t xml:space="preserve">After </w:t>
+      </w:r>
+      <w:r>
+        <w:rPr>
+          <w:sz w:val="32"/>
+          <w:szCs w:val="32"/>
+          <w:lang w:val="en-US"/>
+        </w:rPr>
+        <w:t>many</w:t>
+      </w:r>
       <w:bookmarkStart w:id="0" w:name="_GoBack"/>
       <w:bookmarkEnd w:id="0"/>
       <w:r>
         <w:rPr>
-          <w:b/>
-          <w:sz w:val="32"/>
-          <w:szCs w:val="32"/>
-          <w:lang w:val="en-US"/>
-        </w:rPr>
-        <w:t xml:space="preserve">                                               Reporting verbs</w:t>
-      </w:r>
-    </w:p>
-    <w:p>
-      <w:pPr>
-        <w:rPr>
-          <w:b/>
-          <w:sz w:val="32"/>
-          <w:szCs w:val="32"/>
-          <w:lang w:val="en-US"/>
-        </w:rPr>
-      </w:pPr>
-    </w:p>
-    <w:p>
-      <w:pPr>
-        <w:rPr>
-          <w:b/>
-          <w:sz w:val="32"/>
-          <w:szCs w:val="32"/>
-          <w:lang w:val="en-US"/>
-        </w:rPr>
-      </w:pPr>
-      <w:r>
-        <w:rPr>
-          <w:b/>
-          <w:sz w:val="32"/>
-          <w:szCs w:val="32"/>
-          <w:lang w:val="en-US"/>
-        </w:rPr>
-        <w:t xml:space="preserve">Threaten , reassure, admit , declare , insist on , announce , claim , persuade , dissuade , whisper , order, boast about , beg , accuse of , deny , encourage , instruct , permit , warn , nag about , reprimand </w:t>
-      </w:r>
-    </w:p>
-    <w:p>
-      <w:pPr>
-        <w:rPr>
-          <w:b/>
-          <w:sz w:val="32"/>
-          <w:szCs w:val="32"/>
-          <w:lang w:val="en-US"/>
-        </w:rPr>
-      </w:pPr>
-    </w:p>
-    <w:p>
-      <w:pPr>
-        <w:pStyle w:val="Akapitzlist"/>
-        <w:numPr>
-          <w:ilvl w:val="0"/>
-          <w:numId w:val="1"/>
-        </w:numPr>
-        <w:rPr>
-          <w:b/>
-          <w:sz w:val="32"/>
-          <w:szCs w:val="32"/>
-        </w:rPr>
-      </w:pPr>
-      <w:r>
-        <w:rPr>
-          <w:b/>
-          <w:sz w:val="32"/>
-          <w:szCs w:val="32"/>
-        </w:rPr>
-        <w:t>Szefowa zapewniła mnie że zajmie się tą sprawą natychmiast</w:t>
-      </w:r>
-    </w:p>
-    <w:p>
-      <w:pPr>
-        <w:pStyle w:val="Akapitzlist"/>
-        <w:numPr>
-          <w:ilvl w:val="0"/>
-          <w:numId w:val="1"/>
-        </w:numPr>
-        <w:rPr>
-          <w:b/>
-          <w:sz w:val="32"/>
-          <w:szCs w:val="32"/>
-        </w:rPr>
-      </w:pPr>
-      <w:r>
-        <w:rPr>
-          <w:b/>
-          <w:sz w:val="32"/>
-          <w:szCs w:val="32"/>
-        </w:rPr>
-        <w:t>Ona nie powiedział tego głośno ale wyszeptała mi to do ucha</w:t>
-      </w:r>
-    </w:p>
-    <w:p>
-      <w:pPr>
-        <w:pStyle w:val="Akapitzlist"/>
-        <w:numPr>
-          <w:ilvl w:val="0"/>
-          <w:numId w:val="1"/>
-        </w:numPr>
-        <w:rPr>
-          <w:b/>
-          <w:sz w:val="32"/>
-          <w:szCs w:val="32"/>
-        </w:rPr>
-      </w:pPr>
-      <w:r>
-        <w:rPr>
-          <w:b/>
-          <w:sz w:val="32"/>
-          <w:szCs w:val="32"/>
-        </w:rPr>
-        <w:t>Dyrektor zarządził spotkanie w sprawie nowej strategii</w:t>
-      </w:r>
-    </w:p>
-    <w:p>
-      <w:pPr>
-        <w:pStyle w:val="Akapitzlist"/>
-        <w:numPr>
-          <w:ilvl w:val="0"/>
-          <w:numId w:val="1"/>
-        </w:numPr>
-        <w:rPr>
-          <w:b/>
-          <w:sz w:val="32"/>
-          <w:szCs w:val="32"/>
-        </w:rPr>
-      </w:pPr>
-      <w:r>
-        <w:rPr>
-          <w:b/>
-          <w:sz w:val="32"/>
-          <w:szCs w:val="32"/>
-        </w:rPr>
-        <w:t>Chirurg rozkazał mi bym przyniosła nowy zestaw narzędzi</w:t>
-      </w:r>
-    </w:p>
-    <w:p>
-      <w:pPr>
-        <w:pStyle w:val="Akapitzlist"/>
-        <w:numPr>
-          <w:ilvl w:val="0"/>
-          <w:numId w:val="1"/>
-        </w:numPr>
-        <w:rPr>
-          <w:b/>
-          <w:sz w:val="32"/>
-          <w:szCs w:val="32"/>
-        </w:rPr>
-      </w:pPr>
-      <w:r>
-        <w:rPr>
-          <w:b/>
-          <w:sz w:val="32"/>
-          <w:szCs w:val="32"/>
-        </w:rPr>
-        <w:t>Ona błagała mnie bym nie powiedziała całej prawdy</w:t>
-      </w:r>
-    </w:p>
-    <w:p>
-      <w:pPr>
-        <w:pStyle w:val="Akapitzlist"/>
-        <w:numPr>
-          <w:ilvl w:val="0"/>
-          <w:numId w:val="1"/>
-        </w:numPr>
-        <w:rPr>
-          <w:b/>
-          <w:sz w:val="32"/>
-          <w:szCs w:val="32"/>
-        </w:rPr>
-      </w:pPr>
-      <w:r>
-        <w:rPr>
-          <w:b/>
-          <w:sz w:val="32"/>
-          <w:szCs w:val="32"/>
-        </w:rPr>
-        <w:t>Moja szefowa poinstruowała mnie bym była bardziej skupiona podczas pracy</w:t>
-      </w:r>
-    </w:p>
-    <w:p>
-      <w:pPr>
-        <w:pStyle w:val="Akapitzlist"/>
-        <w:numPr>
-          <w:ilvl w:val="0"/>
-          <w:numId w:val="1"/>
-        </w:numPr>
-        <w:rPr>
-          <w:b/>
-          <w:sz w:val="32"/>
-          <w:szCs w:val="32"/>
-        </w:rPr>
-      </w:pPr>
-      <w:r>
-        <w:rPr>
-          <w:b/>
-          <w:sz w:val="32"/>
-          <w:szCs w:val="32"/>
-        </w:rPr>
-        <w:t>On narzekał na rosnące ceny wielu produktów</w:t>
-      </w:r>
-    </w:p>
-    <w:p>
-      <w:pPr>
-        <w:pStyle w:val="Akapitzlist"/>
-        <w:numPr>
-          <w:ilvl w:val="0"/>
-          <w:numId w:val="1"/>
-        </w:numPr>
-        <w:rPr>
-          <w:b/>
-          <w:sz w:val="32"/>
-          <w:szCs w:val="32"/>
-        </w:rPr>
-      </w:pPr>
-      <w:r>
-        <w:rPr>
-          <w:b/>
-          <w:sz w:val="32"/>
-          <w:szCs w:val="32"/>
-        </w:rPr>
-        <w:t>Prof. K oskarżył mnie o nie dopełnienie moich obowiązków</w:t>
-      </w:r>
-    </w:p>
-    <w:p>
-      <w:pPr>
-        <w:pStyle w:val="Akapitzlist"/>
-        <w:numPr>
-          <w:ilvl w:val="0"/>
-          <w:numId w:val="1"/>
-        </w:numPr>
-        <w:rPr>
-          <w:b/>
-          <w:sz w:val="32"/>
-          <w:szCs w:val="32"/>
-        </w:rPr>
-      </w:pPr>
-      <w:r>
-        <w:rPr>
-          <w:b/>
-          <w:sz w:val="32"/>
-          <w:szCs w:val="32"/>
-        </w:rPr>
-        <w:t>Gdy ją spytałam czy to ona zgubiła próbkę zaprzeczyła że miała z tym coś wspólnego</w:t>
-      </w:r>
-    </w:p>
-    <w:p>
-      <w:pPr>
-        <w:pStyle w:val="Akapitzlist"/>
-        <w:numPr>
-          <w:ilvl w:val="0"/>
-          <w:numId w:val="1"/>
-        </w:numPr>
-        <w:rPr>
-          <w:b/>
-          <w:sz w:val="32"/>
-          <w:szCs w:val="32"/>
-        </w:rPr>
-      </w:pPr>
-      <w:r>
-        <w:rPr>
-          <w:b/>
-          <w:sz w:val="32"/>
-          <w:szCs w:val="32"/>
-        </w:rPr>
-        <w:t>Po wielu wyjaśnieniach mąż odwiódł mnie od tego pomysłu</w:t>
+          <w:sz w:val="32"/>
+          <w:szCs w:val="32"/>
+          <w:lang w:val="en-US"/>
+        </w:rPr>
+        <w:t xml:space="preserve"> explanations my husband dissuaded me from this idea.</w:t>
       </w:r>
     </w:p>
     <w:p>
@@ -307,6 +605,24 @@
     <w:p>
       <w:pPr>
         <w:pStyle w:val="Akapitzlist"/>
+        <w:rPr>
+          <w:sz w:val="32"/>
+          <w:szCs w:val="32"/>
+          <w:lang w:val="en-US"/>
+        </w:rPr>
+      </w:pPr>
+      <w:r>
+        <w:rPr>
+          <w:sz w:val="32"/>
+          <w:szCs w:val="32"/>
+          <w:lang w:val="en-US"/>
+        </w:rPr>
+        <w:t>My friend claims it was not his fault.</w:t>
+      </w:r>
+    </w:p>
+    <w:p>
+      <w:pPr>
+        <w:pStyle w:val="Akapitzlist"/>
         <w:numPr>
           <w:ilvl w:val="0"/>
           <w:numId w:val="1"/>
@@ -329,6 +645,24 @@
     <w:p>
       <w:pPr>
         <w:pStyle w:val="Akapitzlist"/>
+        <w:rPr>
+          <w:sz w:val="32"/>
+          <w:szCs w:val="32"/>
+          <w:lang w:val="en-US"/>
+        </w:rPr>
+      </w:pPr>
+      <w:r>
+        <w:rPr>
+          <w:sz w:val="32"/>
+          <w:szCs w:val="32"/>
+          <w:lang w:val="en-US"/>
+        </w:rPr>
+        <w:t>She threatened she will say about everything if I don’t grant her a favour.</w:t>
+      </w:r>
+    </w:p>
+    <w:p>
+      <w:pPr>
+        <w:pStyle w:val="Akapitzlist"/>
         <w:numPr>
           <w:ilvl w:val="0"/>
           <w:numId w:val="1"/>
@@ -351,6 +685,24 @@
     <w:p>
       <w:pPr>
         <w:pStyle w:val="Akapitzlist"/>
+        <w:rPr>
+          <w:sz w:val="32"/>
+          <w:szCs w:val="32"/>
+          <w:lang w:val="en-US"/>
+        </w:rPr>
+      </w:pPr>
+      <w:r>
+        <w:rPr>
+          <w:sz w:val="32"/>
+          <w:szCs w:val="32"/>
+          <w:lang w:val="en-US"/>
+        </w:rPr>
+        <w:t>The pal encouraged me to read this book.</w:t>
+      </w:r>
+    </w:p>
+    <w:p>
+      <w:pPr>
+        <w:pStyle w:val="Akapitzlist"/>
         <w:numPr>
           <w:ilvl w:val="0"/>
           <w:numId w:val="1"/>
@@ -381,6 +733,24 @@
     <w:p>
       <w:pPr>
         <w:pStyle w:val="Akapitzlist"/>
+        <w:rPr>
+          <w:sz w:val="32"/>
+          <w:szCs w:val="32"/>
+          <w:lang w:val="en-US"/>
+        </w:rPr>
+      </w:pPr>
+      <w:r>
+        <w:rPr>
+          <w:sz w:val="32"/>
+          <w:szCs w:val="32"/>
+          <w:lang w:val="en-US"/>
+        </w:rPr>
+        <w:t>She insisted on prior leave of absence.</w:t>
+      </w:r>
+    </w:p>
+    <w:p>
+      <w:pPr>
+        <w:pStyle w:val="Akapitzlist"/>
         <w:numPr>
           <w:ilvl w:val="0"/>
           <w:numId w:val="1"/>
@@ -471,7 +841,6 @@
           <w:sz w:val="32"/>
           <w:szCs w:val="32"/>
         </w:rPr>
-        <w:lastRenderedPageBreak/>
         <w:t>Szefowa skarciła mnie za nieuważną pracę i niewybaczalne błędy i ostrzegła mnie jeśli podobna sytuacja powtórzy się będzie musiała podjąć zdecydowane kroki</w:t>
       </w:r>
     </w:p>

</xml_diff>

<commit_message>
lesson 152 - homework - part 2
</commit_message>
<xml_diff>
--- a/english_via_skype/solutions/doc/lesson_151_reporting verbs K_edit.docx
+++ b/english_via_skype/solutions/doc/lesson_151_reporting verbs K_edit.docx
@@ -11,45 +11,51 @@
           <w:lang w:val="en-US"/>
         </w:rPr>
       </w:pPr>
+      <w:r>
+        <w:rPr>
+          <w:b/>
+          <w:sz w:val="32"/>
+          <w:szCs w:val="32"/>
+          <w:lang w:val="en-US"/>
+        </w:rPr>
+        <w:t xml:space="preserve">                                               Reporting verbs</w:t>
+      </w:r>
+    </w:p>
+    <w:p>
+      <w:pPr>
+        <w:rPr>
+          <w:b/>
+          <w:sz w:val="32"/>
+          <w:szCs w:val="32"/>
+          <w:lang w:val="en-US"/>
+        </w:rPr>
+      </w:pPr>
+    </w:p>
+    <w:p>
+      <w:pPr>
+        <w:rPr>
+          <w:sz w:val="32"/>
+          <w:szCs w:val="32"/>
+          <w:lang w:val="en-US"/>
+        </w:rPr>
+      </w:pPr>
+      <w:r>
+        <w:rPr>
+          <w:sz w:val="32"/>
+          <w:szCs w:val="32"/>
+          <w:lang w:val="en-US"/>
+        </w:rPr>
+        <w:t>Threaten , reassure, admit , declare , insist on , announce , claim , persuade , dissuad</w:t>
+      </w:r>
       <w:bookmarkStart w:id="0" w:name="_GoBack"/>
       <w:bookmarkEnd w:id="0"/>
       <w:r>
         <w:rPr>
-          <w:b/>
-          <w:sz w:val="32"/>
-          <w:szCs w:val="32"/>
-          <w:lang w:val="en-US"/>
-        </w:rPr>
-        <w:t xml:space="preserve">                                               Reporting verbs</w:t>
-      </w:r>
-    </w:p>
-    <w:p>
-      <w:pPr>
-        <w:rPr>
-          <w:b/>
-          <w:sz w:val="32"/>
-          <w:szCs w:val="32"/>
-          <w:lang w:val="en-US"/>
-        </w:rPr>
-      </w:pPr>
-    </w:p>
-    <w:p>
-      <w:pPr>
-        <w:rPr>
-          <w:b/>
-          <w:sz w:val="32"/>
-          <w:szCs w:val="32"/>
-          <w:lang w:val="en-US"/>
-        </w:rPr>
-      </w:pPr>
-      <w:r>
-        <w:rPr>
-          <w:b/>
-          <w:sz w:val="32"/>
-          <w:szCs w:val="32"/>
-          <w:lang w:val="en-US"/>
-        </w:rPr>
-        <w:t xml:space="preserve">Threaten , reassure, admit , declare , insist on , announce , claim , persuade , dissuade , whisper , order, boast about , beg , accuse of , deny , encourage , instruct , permit , warn , nag about , reprimand </w:t>
+          <w:sz w:val="32"/>
+          <w:szCs w:val="32"/>
+          <w:lang w:val="en-US"/>
+        </w:rPr>
+        <w:t xml:space="preserve">e , whisper , order, boast about , beg , accuse of , deny , encourage , instruct , permit , warn , nag about , reprimand </w:t>
       </w:r>
     </w:p>
     <w:p>
@@ -83,6 +89,48 @@
         </w:rPr>
         <w:t>Szefowa zapewniła mnie że zajmie się tą sprawą natychmiast</w:t>
       </w:r>
+      <w:r>
+        <w:rPr>
+          <w:b/>
+          <w:sz w:val="32"/>
+          <w:szCs w:val="32"/>
+        </w:rPr>
+        <w:t>.</w:t>
+      </w:r>
+    </w:p>
+    <w:p>
+      <w:pPr>
+        <w:pStyle w:val="Akapitzlist"/>
+        <w:rPr>
+          <w:sz w:val="32"/>
+          <w:szCs w:val="32"/>
+          <w:lang w:val="en-US"/>
+        </w:rPr>
+      </w:pPr>
+      <w:r>
+        <w:rPr>
+          <w:sz w:val="32"/>
+          <w:szCs w:val="32"/>
+          <w:lang w:val="en-US"/>
+        </w:rPr>
+        <w:t>A</w:t>
+      </w:r>
+      <w:r>
+        <w:rPr>
+          <w:sz w:val="32"/>
+          <w:szCs w:val="32"/>
+          <w:lang w:val="en-US"/>
+        </w:rPr>
+        <w:t xml:space="preserve"> boss reassured me </w:t>
+      </w:r>
+      <w:r>
+        <w:rPr>
+          <w:sz w:val="32"/>
+          <w:szCs w:val="32"/>
+          <w:lang w:val="en-US"/>
+        </w:rPr>
+        <w:t>he will take this issue immediately.</w:t>
+      </w:r>
     </w:p>
     <w:p>
       <w:pPr>
@@ -105,6 +153,56 @@
         </w:rPr>
         <w:t>Ona nie powiedział tego głośno ale wyszeptała mi to do ucha</w:t>
       </w:r>
+      <w:r>
+        <w:rPr>
+          <w:b/>
+          <w:sz w:val="32"/>
+          <w:szCs w:val="32"/>
+        </w:rPr>
+        <w:t>.</w:t>
+      </w:r>
+    </w:p>
+    <w:p>
+      <w:pPr>
+        <w:pStyle w:val="Akapitzlist"/>
+        <w:rPr>
+          <w:sz w:val="32"/>
+          <w:szCs w:val="32"/>
+          <w:lang w:val="en-US"/>
+        </w:rPr>
+      </w:pPr>
+      <w:r>
+        <w:rPr>
+          <w:sz w:val="32"/>
+          <w:szCs w:val="32"/>
+          <w:lang w:val="en-US"/>
+        </w:rPr>
+        <w:t xml:space="preserve">She </w:t>
+      </w:r>
+      <w:r>
+        <w:rPr>
+          <w:sz w:val="32"/>
+          <w:szCs w:val="32"/>
+          <w:lang w:val="en-US"/>
+        </w:rPr>
+        <w:t xml:space="preserve">didn’t </w:t>
+      </w:r>
+      <w:r>
+        <w:rPr>
+          <w:sz w:val="32"/>
+          <w:szCs w:val="32"/>
+          <w:lang w:val="en-US"/>
+        </w:rPr>
+        <w:t xml:space="preserve">say it aloud, but she whispered </w:t>
+      </w:r>
+      <w:r>
+        <w:rPr>
+          <w:sz w:val="32"/>
+          <w:szCs w:val="32"/>
+          <w:lang w:val="en-US"/>
+        </w:rPr>
+        <w:t xml:space="preserve">this to my hear. </w:t>
+      </w:r>
     </w:p>
     <w:p>
       <w:pPr>
@@ -127,6 +225,40 @@
         </w:rPr>
         <w:t>Dyrektor zarządził spotkanie w sprawie nowej strategii</w:t>
       </w:r>
+      <w:r>
+        <w:rPr>
+          <w:b/>
+          <w:sz w:val="32"/>
+          <w:szCs w:val="32"/>
+        </w:rPr>
+        <w:t>.</w:t>
+      </w:r>
+    </w:p>
+    <w:p>
+      <w:pPr>
+        <w:pStyle w:val="Akapitzlist"/>
+        <w:rPr>
+          <w:sz w:val="32"/>
+          <w:szCs w:val="32"/>
+          <w:lang w:val="en-US"/>
+        </w:rPr>
+      </w:pPr>
+      <w:r>
+        <w:rPr>
+          <w:sz w:val="32"/>
+          <w:szCs w:val="32"/>
+          <w:lang w:val="en-US"/>
+        </w:rPr>
+        <w:t>The executive announced</w:t>
+      </w:r>
+      <w:r>
+        <w:rPr>
+          <w:sz w:val="32"/>
+          <w:szCs w:val="32"/>
+          <w:lang w:val="en-US"/>
+        </w:rPr>
+        <w:t xml:space="preserve"> the meeting regarding of new strategy.</w:t>
+      </w:r>
     </w:p>
     <w:p>
       <w:pPr>
@@ -149,6 +281,48 @@
         </w:rPr>
         <w:t>Chirurg rozkazał mi bym przyniosła nowy zestaw narzędzi</w:t>
       </w:r>
+      <w:r>
+        <w:rPr>
+          <w:b/>
+          <w:sz w:val="32"/>
+          <w:szCs w:val="32"/>
+        </w:rPr>
+        <w:t>.</w:t>
+      </w:r>
+    </w:p>
+    <w:p>
+      <w:pPr>
+        <w:pStyle w:val="Akapitzlist"/>
+        <w:rPr>
+          <w:sz w:val="32"/>
+          <w:szCs w:val="32"/>
+          <w:lang w:val="en-US"/>
+        </w:rPr>
+      </w:pPr>
+      <w:r>
+        <w:rPr>
+          <w:sz w:val="32"/>
+          <w:szCs w:val="32"/>
+          <w:lang w:val="en-US"/>
+        </w:rPr>
+        <w:t>The surgeon order</w:t>
+      </w:r>
+      <w:r>
+        <w:rPr>
+          <w:sz w:val="32"/>
+          <w:szCs w:val="32"/>
+          <w:lang w:val="en-US"/>
+        </w:rPr>
+        <w:t>ed</w:t>
+      </w:r>
+      <w:r>
+        <w:rPr>
+          <w:sz w:val="32"/>
+          <w:szCs w:val="32"/>
+          <w:lang w:val="en-US"/>
+        </w:rPr>
+        <w:t xml:space="preserve"> me to bring him a new toolkit.</w:t>
+      </w:r>
     </w:p>
     <w:p>
       <w:pPr>
@@ -171,6 +345,32 @@
         </w:rPr>
         <w:t>Ona błagała mnie bym nie powiedziała całej prawdy</w:t>
       </w:r>
+      <w:r>
+        <w:rPr>
+          <w:b/>
+          <w:sz w:val="32"/>
+          <w:szCs w:val="32"/>
+        </w:rPr>
+        <w:t>.</w:t>
+      </w:r>
+    </w:p>
+    <w:p>
+      <w:pPr>
+        <w:pStyle w:val="Akapitzlist"/>
+        <w:rPr>
+          <w:sz w:val="32"/>
+          <w:szCs w:val="32"/>
+          <w:lang w:val="en-US"/>
+        </w:rPr>
+      </w:pPr>
+      <w:r>
+        <w:rPr>
+          <w:sz w:val="32"/>
+          <w:szCs w:val="32"/>
+          <w:lang w:val="en-US"/>
+        </w:rPr>
+        <w:t>She begged me to not tell the whole truth.</w:t>
+      </w:r>
     </w:p>
     <w:p>
       <w:pPr>
@@ -193,6 +393,32 @@
         </w:rPr>
         <w:t>Moja szefowa poinstruowała mnie bym była bardziej skupiona podczas pracy</w:t>
       </w:r>
+      <w:r>
+        <w:rPr>
+          <w:b/>
+          <w:sz w:val="32"/>
+          <w:szCs w:val="32"/>
+        </w:rPr>
+        <w:t>.</w:t>
+      </w:r>
+    </w:p>
+    <w:p>
+      <w:pPr>
+        <w:pStyle w:val="Akapitzlist"/>
+        <w:rPr>
+          <w:sz w:val="32"/>
+          <w:szCs w:val="32"/>
+          <w:lang w:val="en-US"/>
+        </w:rPr>
+      </w:pPr>
+      <w:r>
+        <w:rPr>
+          <w:sz w:val="32"/>
+          <w:szCs w:val="32"/>
+          <w:lang w:val="en-US"/>
+        </w:rPr>
+        <w:t>My boss instructed me to be more intent during the work.</w:t>
+      </w:r>
     </w:p>
     <w:p>
       <w:pPr>
@@ -215,6 +441,40 @@
         </w:rPr>
         <w:t>On narzekał na rosnące ceny wielu produktów</w:t>
       </w:r>
+      <w:r>
+        <w:rPr>
+          <w:b/>
+          <w:sz w:val="32"/>
+          <w:szCs w:val="32"/>
+        </w:rPr>
+        <w:t>.</w:t>
+      </w:r>
+    </w:p>
+    <w:p>
+      <w:pPr>
+        <w:pStyle w:val="Akapitzlist"/>
+        <w:rPr>
+          <w:sz w:val="32"/>
+          <w:szCs w:val="32"/>
+          <w:lang w:val="en-US"/>
+        </w:rPr>
+      </w:pPr>
+      <w:r>
+        <w:rPr>
+          <w:sz w:val="32"/>
+          <w:szCs w:val="32"/>
+          <w:lang w:val="en-US"/>
+        </w:rPr>
+        <w:t>He nagged about the</w:t>
+      </w:r>
+      <w:r>
+        <w:rPr>
+          <w:sz w:val="32"/>
+          <w:szCs w:val="32"/>
+          <w:lang w:val="en-US"/>
+        </w:rPr>
+        <w:t xml:space="preserve"> growing prizes of many products.</w:t>
+      </w:r>
     </w:p>
     <w:p>
       <w:pPr>
@@ -237,6 +497,48 @@
         </w:rPr>
         <w:t>Prof. K oskarżył mnie o nie dopełnienie moich obowiązków</w:t>
       </w:r>
+      <w:r>
+        <w:rPr>
+          <w:b/>
+          <w:sz w:val="32"/>
+          <w:szCs w:val="32"/>
+        </w:rPr>
+        <w:t>.</w:t>
+      </w:r>
+    </w:p>
+    <w:p>
+      <w:pPr>
+        <w:pStyle w:val="Akapitzlist"/>
+        <w:rPr>
+          <w:sz w:val="32"/>
+          <w:szCs w:val="32"/>
+          <w:lang w:val="en-US"/>
+        </w:rPr>
+      </w:pPr>
+      <w:r>
+        <w:rPr>
+          <w:sz w:val="32"/>
+          <w:szCs w:val="32"/>
+          <w:lang w:val="en-US"/>
+        </w:rPr>
+        <w:t>Professor K accuse</w:t>
+      </w:r>
+      <w:r>
+        <w:rPr>
+          <w:sz w:val="32"/>
+          <w:szCs w:val="32"/>
+          <w:lang w:val="en-US"/>
+        </w:rPr>
+        <w:t>d</w:t>
+      </w:r>
+      <w:r>
+        <w:rPr>
+          <w:sz w:val="32"/>
+          <w:szCs w:val="32"/>
+          <w:lang w:val="en-US"/>
+        </w:rPr>
+        <w:t xml:space="preserve"> me of non-fulfilment of my duties.</w:t>
+      </w:r>
     </w:p>
     <w:p>
       <w:pPr>
@@ -259,6 +561,64 @@
         </w:rPr>
         <w:t>Gdy ją spytałam czy to ona zgubiła próbkę zaprzeczyła że miała z tym coś wspólnego</w:t>
       </w:r>
+      <w:r>
+        <w:rPr>
+          <w:b/>
+          <w:sz w:val="32"/>
+          <w:szCs w:val="32"/>
+        </w:rPr>
+        <w:t>.</w:t>
+      </w:r>
+    </w:p>
+    <w:p>
+      <w:pPr>
+        <w:pStyle w:val="Akapitzlist"/>
+        <w:rPr>
+          <w:sz w:val="32"/>
+          <w:szCs w:val="32"/>
+          <w:lang w:val="en-US"/>
+        </w:rPr>
+      </w:pPr>
+      <w:r>
+        <w:rPr>
+          <w:sz w:val="32"/>
+          <w:szCs w:val="32"/>
+          <w:lang w:val="en-US"/>
+        </w:rPr>
+        <w:t xml:space="preserve">When I asked her if she lost a </w:t>
+      </w:r>
+      <w:r>
+        <w:rPr>
+          <w:sz w:val="32"/>
+          <w:szCs w:val="32"/>
+          <w:lang w:val="en-US"/>
+        </w:rPr>
+        <w:t xml:space="preserve">sample, she denied she had </w:t>
+      </w:r>
+      <w:r>
+        <w:rPr>
+          <w:sz w:val="32"/>
+          <w:szCs w:val="32"/>
+          <w:lang w:val="en-US"/>
+        </w:rPr>
+        <w:t xml:space="preserve">had </w:t>
+      </w:r>
+      <w:r>
+        <w:rPr>
+          <w:sz w:val="32"/>
+          <w:szCs w:val="32"/>
+          <w:lang w:val="en-US"/>
+        </w:rPr>
+        <w:t xml:space="preserve">something </w:t>
+      </w:r>
+      <w:r>
+        <w:rPr>
+          <w:sz w:val="32"/>
+          <w:szCs w:val="32"/>
+          <w:lang w:val="en-US"/>
+        </w:rPr>
+        <w:t>in common.</w:t>
+      </w:r>
     </w:p>
     <w:p>
       <w:pPr>
@@ -279,7 +639,50 @@
           <w:sz w:val="32"/>
           <w:szCs w:val="32"/>
         </w:rPr>
+        <w:lastRenderedPageBreak/>
         <w:t>Po wielu wyjaśnieniach mąż odwiódł mnie od tego pomysłu</w:t>
+      </w:r>
+      <w:r>
+        <w:rPr>
+          <w:b/>
+          <w:sz w:val="32"/>
+          <w:szCs w:val="32"/>
+        </w:rPr>
+        <w:t>.</w:t>
+      </w:r>
+    </w:p>
+    <w:p>
+      <w:pPr>
+        <w:pStyle w:val="Akapitzlist"/>
+        <w:rPr>
+          <w:sz w:val="32"/>
+          <w:szCs w:val="32"/>
+          <w:lang w:val="en-US"/>
+        </w:rPr>
+      </w:pPr>
+      <w:r>
+        <w:rPr>
+          <w:sz w:val="32"/>
+          <w:szCs w:val="32"/>
+          <w:lang w:val="en-US"/>
+        </w:rPr>
+        <w:t xml:space="preserve">After </w:t>
+      </w:r>
+      <w:r>
+        <w:rPr>
+          <w:sz w:val="32"/>
+          <w:szCs w:val="32"/>
+          <w:lang w:val="en-US"/>
+        </w:rPr>
+        <w:t>many</w:t>
+      </w:r>
+      <w:r>
+        <w:rPr>
+          <w:sz w:val="32"/>
+          <w:szCs w:val="32"/>
+          <w:lang w:val="en-US"/>
+        </w:rPr>
+        <w:t xml:space="preserve"> explanations my husband dissuaded me from this idea.</w:t>
       </w:r>
     </w:p>
     <w:p>
@@ -303,6 +706,32 @@
         </w:rPr>
         <w:t>Moja koleżanka twierdzi iż to nie była jej wina</w:t>
       </w:r>
+      <w:r>
+        <w:rPr>
+          <w:b/>
+          <w:sz w:val="32"/>
+          <w:szCs w:val="32"/>
+        </w:rPr>
+        <w:t>.</w:t>
+      </w:r>
+    </w:p>
+    <w:p>
+      <w:pPr>
+        <w:pStyle w:val="Akapitzlist"/>
+        <w:rPr>
+          <w:sz w:val="32"/>
+          <w:szCs w:val="32"/>
+          <w:lang w:val="en-US"/>
+        </w:rPr>
+      </w:pPr>
+      <w:r>
+        <w:rPr>
+          <w:sz w:val="32"/>
+          <w:szCs w:val="32"/>
+          <w:lang w:val="en-US"/>
+        </w:rPr>
+        <w:t>My friend claims it was not his fault.</w:t>
+      </w:r>
     </w:p>
     <w:p>
       <w:pPr>
@@ -325,6 +754,32 @@
         </w:rPr>
         <w:t>Ona zagroziła iż powie o wszystkim szefowej jeśli nie wyświadczę dla niej przysługi</w:t>
       </w:r>
+      <w:r>
+        <w:rPr>
+          <w:b/>
+          <w:sz w:val="32"/>
+          <w:szCs w:val="32"/>
+        </w:rPr>
+        <w:t>.</w:t>
+      </w:r>
+    </w:p>
+    <w:p>
+      <w:pPr>
+        <w:pStyle w:val="Akapitzlist"/>
+        <w:rPr>
+          <w:sz w:val="32"/>
+          <w:szCs w:val="32"/>
+          <w:lang w:val="en-US"/>
+        </w:rPr>
+      </w:pPr>
+      <w:r>
+        <w:rPr>
+          <w:sz w:val="32"/>
+          <w:szCs w:val="32"/>
+          <w:lang w:val="en-US"/>
+        </w:rPr>
+        <w:t>She threatened she will say about everything if I don’t grant her a favour.</w:t>
+      </w:r>
     </w:p>
     <w:p>
       <w:pPr>
@@ -347,6 +802,40 @@
         </w:rPr>
         <w:t>Koleżanka zachęciła mnie bym przeczytała tę książkę</w:t>
       </w:r>
+      <w:r>
+        <w:rPr>
+          <w:b/>
+          <w:sz w:val="32"/>
+          <w:szCs w:val="32"/>
+        </w:rPr>
+        <w:t>.</w:t>
+      </w:r>
+    </w:p>
+    <w:p>
+      <w:pPr>
+        <w:pStyle w:val="Akapitzlist"/>
+        <w:rPr>
+          <w:sz w:val="32"/>
+          <w:szCs w:val="32"/>
+          <w:lang w:val="en-US"/>
+        </w:rPr>
+      </w:pPr>
+      <w:r>
+        <w:rPr>
+          <w:sz w:val="32"/>
+          <w:szCs w:val="32"/>
+          <w:lang w:val="en-US"/>
+        </w:rPr>
+        <w:t>A</w:t>
+      </w:r>
+      <w:r>
+        <w:rPr>
+          <w:sz w:val="32"/>
+          <w:szCs w:val="32"/>
+          <w:lang w:val="en-US"/>
+        </w:rPr>
+        <w:t xml:space="preserve"> pal encouraged me to read this book.</w:t>
+      </w:r>
     </w:p>
     <w:p>
       <w:pPr>
@@ -377,6 +866,32 @@
         </w:rPr>
         <w:t>wcześniejszy urlop</w:t>
       </w:r>
+      <w:r>
+        <w:rPr>
+          <w:b/>
+          <w:sz w:val="32"/>
+          <w:szCs w:val="32"/>
+        </w:rPr>
+        <w:t>.</w:t>
+      </w:r>
+    </w:p>
+    <w:p>
+      <w:pPr>
+        <w:pStyle w:val="Akapitzlist"/>
+        <w:rPr>
+          <w:sz w:val="32"/>
+          <w:szCs w:val="32"/>
+          <w:lang w:val="en-US"/>
+        </w:rPr>
+      </w:pPr>
+      <w:r>
+        <w:rPr>
+          <w:sz w:val="32"/>
+          <w:szCs w:val="32"/>
+          <w:lang w:val="en-US"/>
+        </w:rPr>
+        <w:t>She insisted on prior leave of absence.</w:t>
+      </w:r>
     </w:p>
     <w:p>
       <w:pPr>
@@ -399,6 +914,32 @@
         </w:rPr>
         <w:t>Mój kolega pochwalił mi się nowym samochodem</w:t>
       </w:r>
+      <w:r>
+        <w:rPr>
+          <w:b/>
+          <w:sz w:val="32"/>
+          <w:szCs w:val="32"/>
+        </w:rPr>
+        <w:t>.</w:t>
+      </w:r>
+    </w:p>
+    <w:p>
+      <w:pPr>
+        <w:pStyle w:val="Akapitzlist"/>
+        <w:rPr>
+          <w:sz w:val="32"/>
+          <w:szCs w:val="32"/>
+          <w:lang w:val="en-US"/>
+        </w:rPr>
+      </w:pPr>
+      <w:r>
+        <w:rPr>
+          <w:sz w:val="32"/>
+          <w:szCs w:val="32"/>
+          <w:lang w:val="en-US"/>
+        </w:rPr>
+        <w:t xml:space="preserve">My mate boasted me about his new car. </w:t>
+      </w:r>
     </w:p>
     <w:p>
       <w:pPr>
@@ -429,6 +970,72 @@
         </w:rPr>
         <w:t>ustępstwo</w:t>
       </w:r>
+      <w:r>
+        <w:rPr>
+          <w:b/>
+          <w:sz w:val="32"/>
+          <w:szCs w:val="32"/>
+        </w:rPr>
+        <w:t>.</w:t>
+      </w:r>
+    </w:p>
+    <w:p>
+      <w:pPr>
+        <w:pStyle w:val="Akapitzlist"/>
+        <w:rPr>
+          <w:sz w:val="32"/>
+          <w:szCs w:val="32"/>
+          <w:lang w:val="en-US"/>
+        </w:rPr>
+      </w:pPr>
+      <w:r>
+        <w:rPr>
+          <w:sz w:val="32"/>
+          <w:szCs w:val="32"/>
+          <w:lang w:val="en-US"/>
+        </w:rPr>
+        <w:t xml:space="preserve">She declared </w:t>
+      </w:r>
+      <w:r>
+        <w:rPr>
+          <w:sz w:val="32"/>
+          <w:szCs w:val="32"/>
+          <w:lang w:val="en-US"/>
+        </w:rPr>
+        <w:t xml:space="preserve">to </w:t>
+      </w:r>
+      <w:r>
+        <w:rPr>
+          <w:sz w:val="32"/>
+          <w:szCs w:val="32"/>
+          <w:lang w:val="en-US"/>
+        </w:rPr>
+        <w:t>help me</w:t>
+      </w:r>
+      <w:r>
+        <w:rPr>
+          <w:sz w:val="32"/>
+          <w:szCs w:val="32"/>
+          <w:lang w:val="en-US"/>
+        </w:rPr>
+        <w:t xml:space="preserve"> </w:t>
+      </w:r>
+      <w:r>
+        <w:rPr>
+          <w:sz w:val="32"/>
+          <w:szCs w:val="32"/>
+          <w:lang w:val="en-US"/>
+        </w:rPr>
+        <w:t>provided</w:t>
+      </w:r>
+      <w:r>
+        <w:rPr>
+          <w:sz w:val="32"/>
+          <w:szCs w:val="32"/>
+          <w:lang w:val="en-US"/>
+        </w:rPr>
+        <w:t xml:space="preserve"> that I agree to concession.</w:t>
+      </w:r>
     </w:p>
     <w:p>
       <w:pPr>
@@ -451,6 +1058,32 @@
         </w:rPr>
         <w:t>Mąż pozwolił mi na zakup bardzo drogiego sprzętu</w:t>
       </w:r>
+      <w:r>
+        <w:rPr>
+          <w:b/>
+          <w:sz w:val="32"/>
+          <w:szCs w:val="32"/>
+        </w:rPr>
+        <w:t>.</w:t>
+      </w:r>
+    </w:p>
+    <w:p>
+      <w:pPr>
+        <w:pStyle w:val="Akapitzlist"/>
+        <w:rPr>
+          <w:sz w:val="32"/>
+          <w:szCs w:val="32"/>
+          <w:lang w:val="en-US"/>
+        </w:rPr>
+      </w:pPr>
+      <w:r>
+        <w:rPr>
+          <w:sz w:val="32"/>
+          <w:szCs w:val="32"/>
+          <w:lang w:val="en-US"/>
+        </w:rPr>
+        <w:t>A husband permitted me to buy very expensive equipment.</w:t>
+      </w:r>
     </w:p>
     <w:p>
       <w:pPr>
@@ -471,8 +1104,41 @@
           <w:sz w:val="32"/>
           <w:szCs w:val="32"/>
         </w:rPr>
-        <w:lastRenderedPageBreak/>
         <w:t>Szefowa skarciła mnie za nieuważną pracę i niewybaczalne błędy i ostrzegła mnie jeśli podobna sytuacja powtórzy się będzie musiała podjąć zdecydowane kroki</w:t>
+      </w:r>
+      <w:r>
+        <w:rPr>
+          <w:b/>
+          <w:sz w:val="32"/>
+          <w:szCs w:val="32"/>
+        </w:rPr>
+        <w:t>.</w:t>
+      </w:r>
+    </w:p>
+    <w:p>
+      <w:pPr>
+        <w:pStyle w:val="Akapitzlist"/>
+        <w:rPr>
+          <w:sz w:val="32"/>
+          <w:szCs w:val="32"/>
+          <w:lang w:val="en-US"/>
+        </w:rPr>
+      </w:pPr>
+      <w:r>
+        <w:rPr>
+          <w:sz w:val="32"/>
+          <w:szCs w:val="32"/>
+          <w:lang w:val="en-US"/>
+        </w:rPr>
+        <w:t xml:space="preserve">Manageress reprimanded me for careless job and unforgivable slips and she warned me if the similar situation repeats, she </w:t>
+      </w:r>
+      <w:r>
+        <w:rPr>
+          <w:sz w:val="32"/>
+          <w:szCs w:val="32"/>
+          <w:lang w:val="en-US"/>
+        </w:rPr>
+        <w:t>will have to take outright steps.</w:t>
       </w:r>
     </w:p>
     <w:p>
@@ -496,6 +1162,48 @@
         </w:rPr>
         <w:t>Po wielu rozmowach przyznał się wreszcie do swojego niedbalstwa</w:t>
       </w:r>
+      <w:r>
+        <w:rPr>
+          <w:b/>
+          <w:sz w:val="32"/>
+          <w:szCs w:val="32"/>
+        </w:rPr>
+        <w:t>.</w:t>
+      </w:r>
+    </w:p>
+    <w:p>
+      <w:pPr>
+        <w:pStyle w:val="Akapitzlist"/>
+        <w:rPr>
+          <w:sz w:val="32"/>
+          <w:szCs w:val="32"/>
+          <w:lang w:val="en-US"/>
+        </w:rPr>
+      </w:pPr>
+      <w:r>
+        <w:rPr>
+          <w:sz w:val="32"/>
+          <w:szCs w:val="32"/>
+          <w:lang w:val="en-US"/>
+        </w:rPr>
+        <w:t xml:space="preserve">After many talks he admitted to his negligence </w:t>
+      </w:r>
+      <w:r>
+        <w:rPr>
+          <w:sz w:val="32"/>
+          <w:szCs w:val="32"/>
+          <w:lang w:val="en-US"/>
+        </w:rPr>
+        <w:t>finally</w:t>
+      </w:r>
+      <w:r>
+        <w:rPr>
+          <w:sz w:val="32"/>
+          <w:szCs w:val="32"/>
+          <w:lang w:val="en-US"/>
+        </w:rPr>
+        <w:t>.</w:t>
+      </w:r>
     </w:p>
     <w:p>
       <w:pPr>
@@ -516,18 +1224,51 @@
           <w:sz w:val="32"/>
           <w:szCs w:val="32"/>
         </w:rPr>
+        <w:lastRenderedPageBreak/>
         <w:t>Przekonałam swojego męża byśmy pojechali na wakacje do Hiszpanii</w:t>
       </w:r>
-    </w:p>
-    <w:p>
-      <w:pPr>
-        <w:pStyle w:val="Akapitzlist"/>
-        <w:rPr>
-          <w:b/>
-          <w:sz w:val="32"/>
-          <w:szCs w:val="32"/>
-        </w:rPr>
-      </w:pPr>
+      <w:r>
+        <w:rPr>
+          <w:b/>
+          <w:sz w:val="32"/>
+          <w:szCs w:val="32"/>
+        </w:rPr>
+        <w:t>.</w:t>
+      </w:r>
+    </w:p>
+    <w:p>
+      <w:pPr>
+        <w:pStyle w:val="Akapitzlist"/>
+        <w:rPr>
+          <w:sz w:val="32"/>
+          <w:szCs w:val="32"/>
+          <w:lang w:val="en-US"/>
+        </w:rPr>
+      </w:pPr>
+      <w:r>
+        <w:rPr>
+          <w:sz w:val="32"/>
+          <w:szCs w:val="32"/>
+          <w:lang w:val="en-US"/>
+        </w:rPr>
+        <w:t xml:space="preserve">I </w:t>
+      </w:r>
+      <w:r>
+        <w:rPr>
+          <w:sz w:val="32"/>
+          <w:szCs w:val="32"/>
+          <w:lang w:val="en-US"/>
+        </w:rPr>
+        <w:t>persuaded</w:t>
+      </w:r>
+      <w:r>
+        <w:rPr>
+          <w:sz w:val="32"/>
+          <w:szCs w:val="32"/>
+          <w:lang w:val="en-US"/>
+        </w:rPr>
+        <w:t xml:space="preserve"> my husband to go on vacation to Spain.</w:t>
+      </w:r>
     </w:p>
     <w:sectPr>
       <w:pgSz w:w="11906" w:h="16838"/>

</xml_diff>

<commit_message>
lesson 153 - saturday
</commit_message>
<xml_diff>
--- a/english_via_skype/solutions/doc/lesson_151_reporting verbs K_edit.docx
+++ b/english_via_skype/solutions/doc/lesson_151_reporting verbs K_edit.docx
@@ -45,17 +45,7 @@
           <w:szCs w:val="32"/>
           <w:lang w:val="en-US"/>
         </w:rPr>
-        <w:t>Threaten , reassure, admit , declare , insist on , announce , claim , persuade , dissuad</w:t>
-      </w:r>
-      <w:bookmarkStart w:id="0" w:name="_GoBack"/>
-      <w:bookmarkEnd w:id="0"/>
-      <w:r>
-        <w:rPr>
-          <w:sz w:val="32"/>
-          <w:szCs w:val="32"/>
-          <w:lang w:val="en-US"/>
-        </w:rPr>
-        <w:t xml:space="preserve">e , whisper , order, boast about , beg , accuse of , deny , encourage , instruct , permit , warn , nag about , reprimand </w:t>
+        <w:t xml:space="preserve">Threaten , reassure, admit , declare , insist on , announce , claim , persuade , dissuade , whisper , order, boast about , beg , accuse of , deny , encourage , instruct , permit , warn , nag about , reprimand </w:t>
       </w:r>
     </w:p>
     <w:p>
@@ -129,7 +119,23 @@
           <w:szCs w:val="32"/>
           <w:lang w:val="en-US"/>
         </w:rPr>
-        <w:t>he will take this issue immediately.</w:t>
+        <w:t xml:space="preserve">he will </w:t>
+      </w:r>
+      <w:r>
+        <w:rPr>
+          <w:sz w:val="32"/>
+          <w:szCs w:val="32"/>
+          <w:lang w:val="en-US"/>
+        </w:rPr>
+        <w:t>handle/tackle</w:t>
+      </w:r>
+      <w:r>
+        <w:rPr>
+          <w:sz w:val="32"/>
+          <w:szCs w:val="32"/>
+          <w:lang w:val="en-US"/>
+        </w:rPr>
+        <w:t xml:space="preserve"> this issue immediately.</w:t>
       </w:r>
     </w:p>
     <w:p>
@@ -201,7 +207,15 @@
           <w:szCs w:val="32"/>
           <w:lang w:val="en-US"/>
         </w:rPr>
-        <w:t xml:space="preserve">this to my hear. </w:t>
+        <w:t xml:space="preserve">this to my </w:t>
+      </w:r>
+      <w:r>
+        <w:rPr>
+          <w:sz w:val="32"/>
+          <w:szCs w:val="32"/>
+          <w:lang w:val="en-US"/>
+        </w:rPr>
+        <w:t xml:space="preserve">ear. </w:t>
       </w:r>
     </w:p>
     <w:p>
@@ -305,7 +319,15 @@
           <w:szCs w:val="32"/>
           <w:lang w:val="en-US"/>
         </w:rPr>
-        <w:t>The surgeon order</w:t>
+        <w:t>A</w:t>
+      </w:r>
+      <w:r>
+        <w:rPr>
+          <w:sz w:val="32"/>
+          <w:szCs w:val="32"/>
+          <w:lang w:val="en-US"/>
+        </w:rPr>
+        <w:t xml:space="preserve"> surgeon order</w:t>
       </w:r>
       <w:r>
         <w:rPr>
@@ -369,7 +391,23 @@
           <w:szCs w:val="32"/>
           <w:lang w:val="en-US"/>
         </w:rPr>
-        <w:t>She begged me to not tell the whole truth.</w:t>
+        <w:t xml:space="preserve">She begged me </w:t>
+      </w:r>
+      <w:r>
+        <w:rPr>
+          <w:sz w:val="32"/>
+          <w:szCs w:val="32"/>
+          <w:lang w:val="en-US"/>
+        </w:rPr>
+        <w:t xml:space="preserve">not </w:t>
+      </w:r>
+      <w:r>
+        <w:rPr>
+          <w:sz w:val="32"/>
+          <w:szCs w:val="32"/>
+          <w:lang w:val="en-US"/>
+        </w:rPr>
+        <w:t>to tell the whole truth.</w:t>
       </w:r>
     </w:p>
     <w:p>
@@ -593,31 +631,55 @@
           <w:szCs w:val="32"/>
           <w:lang w:val="en-US"/>
         </w:rPr>
-        <w:t xml:space="preserve">sample, she denied she had </w:t>
-      </w:r>
-      <w:r>
-        <w:rPr>
-          <w:sz w:val="32"/>
-          <w:szCs w:val="32"/>
-          <w:lang w:val="en-US"/>
-        </w:rPr>
-        <w:t xml:space="preserve">had </w:t>
-      </w:r>
-      <w:r>
-        <w:rPr>
-          <w:sz w:val="32"/>
-          <w:szCs w:val="32"/>
-          <w:lang w:val="en-US"/>
-        </w:rPr>
-        <w:t xml:space="preserve">something </w:t>
-      </w:r>
-      <w:r>
-        <w:rPr>
-          <w:sz w:val="32"/>
-          <w:szCs w:val="32"/>
-          <w:lang w:val="en-US"/>
-        </w:rPr>
-        <w:t>in common.</w:t>
+        <w:t xml:space="preserve">sample, she denied </w:t>
+      </w:r>
+      <w:r>
+        <w:rPr>
+          <w:sz w:val="32"/>
+          <w:szCs w:val="32"/>
+          <w:lang w:val="en-US"/>
+        </w:rPr>
+        <w:t xml:space="preserve">having </w:t>
+      </w:r>
+      <w:r>
+        <w:rPr>
+          <w:sz w:val="32"/>
+          <w:szCs w:val="32"/>
+          <w:lang w:val="en-US"/>
+        </w:rPr>
+        <w:t>to do</w:t>
+      </w:r>
+      <w:r>
+        <w:rPr>
+          <w:sz w:val="32"/>
+          <w:szCs w:val="32"/>
+          <w:lang w:val="en-US"/>
+        </w:rPr>
+        <w:t xml:space="preserve"> </w:t>
+      </w:r>
+      <w:r>
+        <w:rPr>
+          <w:sz w:val="32"/>
+          <w:szCs w:val="32"/>
+          <w:lang w:val="en-US"/>
+        </w:rPr>
+        <w:t>anything</w:t>
+      </w:r>
+      <w:r>
+        <w:rPr>
+          <w:sz w:val="32"/>
+          <w:szCs w:val="32"/>
+          <w:lang w:val="en-US"/>
+        </w:rPr>
+        <w:t xml:space="preserve"> with that</w:t>
+      </w:r>
+      <w:r>
+        <w:rPr>
+          <w:sz w:val="32"/>
+          <w:szCs w:val="32"/>
+          <w:lang w:val="en-US"/>
+        </w:rPr>
+        <w:t>.</w:t>
       </w:r>
     </w:p>
     <w:p>
@@ -682,7 +744,23 @@
           <w:szCs w:val="32"/>
           <w:lang w:val="en-US"/>
         </w:rPr>
-        <w:t xml:space="preserve"> explanations my husband dissuaded me from this idea.</w:t>
+        <w:t xml:space="preserve"> explanations my husband dissuaded me from</w:t>
+      </w:r>
+      <w:r>
+        <w:rPr>
+          <w:sz w:val="32"/>
+          <w:szCs w:val="32"/>
+          <w:lang w:val="en-US"/>
+        </w:rPr>
+        <w:t xml:space="preserve"> making/taking</w:t>
+      </w:r>
+      <w:r>
+        <w:rPr>
+          <w:sz w:val="32"/>
+          <w:szCs w:val="32"/>
+          <w:lang w:val="en-US"/>
+        </w:rPr>
+        <w:t xml:space="preserve"> this idea.</w:t>
       </w:r>
     </w:p>
     <w:p>
@@ -730,7 +808,23 @@
           <w:szCs w:val="32"/>
           <w:lang w:val="en-US"/>
         </w:rPr>
-        <w:t>My friend claims it was not his fault.</w:t>
+        <w:t xml:space="preserve">My friend claims it was not </w:t>
+      </w:r>
+      <w:r>
+        <w:rPr>
+          <w:sz w:val="32"/>
+          <w:szCs w:val="32"/>
+          <w:lang w:val="en-US"/>
+        </w:rPr>
+        <w:t>her</w:t>
+      </w:r>
+      <w:r>
+        <w:rPr>
+          <w:sz w:val="32"/>
+          <w:szCs w:val="32"/>
+          <w:lang w:val="en-US"/>
+        </w:rPr>
+        <w:t xml:space="preserve"> fault.</w:t>
       </w:r>
     </w:p>
     <w:p>
@@ -778,7 +872,23 @@
           <w:szCs w:val="32"/>
           <w:lang w:val="en-US"/>
         </w:rPr>
-        <w:t>She threatened she will say about everything if I don’t grant her a favour.</w:t>
+        <w:t xml:space="preserve">She threatened </w:t>
+      </w:r>
+      <w:r>
+        <w:rPr>
+          <w:sz w:val="32"/>
+          <w:szCs w:val="32"/>
+          <w:lang w:val="en-US"/>
+        </w:rPr>
+        <w:t>to tell boss</w:t>
+      </w:r>
+      <w:r>
+        <w:rPr>
+          <w:sz w:val="32"/>
+          <w:szCs w:val="32"/>
+          <w:lang w:val="en-US"/>
+        </w:rPr>
+        <w:t xml:space="preserve"> about everything if I don’t grant her a favour.</w:t>
       </w:r>
     </w:p>
     <w:p>
@@ -890,7 +1000,23 @@
           <w:szCs w:val="32"/>
           <w:lang w:val="en-US"/>
         </w:rPr>
-        <w:t>She insisted on prior leave of absence.</w:t>
+        <w:t xml:space="preserve">She insisted on </w:t>
+      </w:r>
+      <w:r>
+        <w:rPr>
+          <w:sz w:val="32"/>
+          <w:szCs w:val="32"/>
+          <w:lang w:val="en-US"/>
+        </w:rPr>
+        <w:t xml:space="preserve">taking </w:t>
+      </w:r>
+      <w:r>
+        <w:rPr>
+          <w:sz w:val="32"/>
+          <w:szCs w:val="32"/>
+          <w:lang w:val="en-US"/>
+        </w:rPr>
+        <w:t>prior leave of absence.</w:t>
       </w:r>
     </w:p>
     <w:p>
@@ -938,7 +1064,23 @@
           <w:szCs w:val="32"/>
           <w:lang w:val="en-US"/>
         </w:rPr>
-        <w:t xml:space="preserve">My mate boasted me about his new car. </w:t>
+        <w:t xml:space="preserve">My mate boasted about </w:t>
+      </w:r>
+      <w:r>
+        <w:rPr>
+          <w:sz w:val="32"/>
+          <w:szCs w:val="32"/>
+          <w:lang w:val="en-US"/>
+        </w:rPr>
+        <w:t>having</w:t>
+      </w:r>
+      <w:r>
+        <w:rPr>
+          <w:sz w:val="32"/>
+          <w:szCs w:val="32"/>
+          <w:lang w:val="en-US"/>
+        </w:rPr>
+        <w:t xml:space="preserve"> new car. </w:t>
       </w:r>
     </w:p>
     <w:p>
@@ -1034,7 +1176,23 @@
           <w:szCs w:val="32"/>
           <w:lang w:val="en-US"/>
         </w:rPr>
-        <w:t xml:space="preserve"> that I agree to concession.</w:t>
+        <w:t xml:space="preserve"> that I agree to</w:t>
+      </w:r>
+      <w:r>
+        <w:rPr>
+          <w:sz w:val="32"/>
+          <w:szCs w:val="32"/>
+          <w:lang w:val="en-US"/>
+        </w:rPr>
+        <w:t xml:space="preserve"> go for</w:t>
+      </w:r>
+      <w:r>
+        <w:rPr>
+          <w:sz w:val="32"/>
+          <w:szCs w:val="32"/>
+          <w:lang w:val="en-US"/>
+        </w:rPr>
+        <w:t xml:space="preserve"> concession.</w:t>
       </w:r>
     </w:p>
     <w:p>
@@ -1186,7 +1344,15 @@
           <w:szCs w:val="32"/>
           <w:lang w:val="en-US"/>
         </w:rPr>
-        <w:t xml:space="preserve">After many talks he admitted to his negligence </w:t>
+        <w:t>After many talks</w:t>
+      </w:r>
+      <w:r>
+        <w:rPr>
+          <w:sz w:val="32"/>
+          <w:szCs w:val="32"/>
+          <w:lang w:val="en-US"/>
+        </w:rPr>
+        <w:t xml:space="preserve"> </w:t>
       </w:r>
       <w:r>
         <w:rPr>
@@ -1195,6 +1361,56 @@
           <w:lang w:val="en-US"/>
         </w:rPr>
         <w:t>finally</w:t>
+      </w:r>
+      <w:bookmarkStart w:id="0" w:name="_GoBack"/>
+      <w:bookmarkEnd w:id="0"/>
+      <w:r>
+        <w:rPr>
+          <w:sz w:val="32"/>
+          <w:szCs w:val="32"/>
+          <w:lang w:val="en-US"/>
+        </w:rPr>
+        <w:t xml:space="preserve"> he</w:t>
+      </w:r>
+      <w:r>
+        <w:rPr>
+          <w:sz w:val="32"/>
+          <w:szCs w:val="32"/>
+          <w:lang w:val="en-US"/>
+        </w:rPr>
+        <w:t xml:space="preserve"> </w:t>
+      </w:r>
+      <w:r>
+        <w:rPr>
+          <w:sz w:val="32"/>
+          <w:szCs w:val="32"/>
+          <w:lang w:val="en-US"/>
+        </w:rPr>
+        <w:t xml:space="preserve">admitted </w:t>
+      </w:r>
+      <w:r>
+        <w:rPr>
+          <w:sz w:val="32"/>
+          <w:szCs w:val="32"/>
+          <w:lang w:val="en-US"/>
+        </w:rPr>
+        <w:t>being</w:t>
+      </w:r>
+      <w:r>
+        <w:rPr>
+          <w:sz w:val="32"/>
+          <w:szCs w:val="32"/>
+          <w:lang w:val="en-US"/>
+        </w:rPr>
+        <w:t xml:space="preserve"> </w:t>
+      </w:r>
+      <w:r>
+        <w:rPr>
+          <w:sz w:val="32"/>
+          <w:szCs w:val="32"/>
+          <w:lang w:val="en-US"/>
+        </w:rPr>
+        <w:t>negligent</w:t>
       </w:r>
       <w:r>
         <w:rPr>

</xml_diff>